<commit_message>
Update Samenvatting + Opstel van opdracht deel 1
</commit_message>
<xml_diff>
--- a/Intro BI/BI Samenvatting.docx
+++ b/Intro BI/BI Samenvatting.docx
@@ -4,25 +4,17 @@
   <w:body>
     <w:p/>
     <w:p>
+      <w:pPr>
+        <w:rPr>
+          <w:lang w:val="en-US"/>
+        </w:rPr>
+      </w:pPr>
       <w:r>
         <w:rPr>
           <w:rStyle w:val="Heading1Char"/>
-        </w:rPr>
-        <w:t xml:space="preserve">Beam (Business event analysis &amp; </w:t>
-      </w:r>
-      <w:proofErr w:type="spellStart"/>
-      <w:r>
-        <w:rPr>
-          <w:rStyle w:val="Heading1Char"/>
-        </w:rPr>
-        <w:t>modeling</w:t>
-      </w:r>
-      <w:proofErr w:type="spellEnd"/>
-      <w:r>
-        <w:rPr>
-          <w:rStyle w:val="Heading1Char"/>
-        </w:rPr>
-        <w:t>)</w:t>
+          <w:lang w:val="en-US"/>
+        </w:rPr>
+        <w:t>Beam (Business event analysis &amp; modeling)</w:t>
       </w:r>
     </w:p>
     <w:p>
@@ -83,13 +75,34 @@
       </w:r>
     </w:p>
     <w:p>
-      <w:r>
+      <w:pPr>
+        <w:rPr>
+          <w:lang w:val="en-US"/>
+        </w:rPr>
+      </w:pPr>
+      <w:r>
+        <w:rPr>
+          <w:lang w:val="en-US"/>
+        </w:rPr>
         <w:t>Termen:</w:t>
       </w:r>
     </w:p>
     <w:p>
-      <w:r>
-        <w:t>- KPI (</w:t>
+      <w:pPr>
+        <w:rPr>
+          <w:lang w:val="en-US"/>
+        </w:rPr>
+      </w:pPr>
+      <w:r>
+        <w:rPr>
+          <w:lang w:val="en-US"/>
+        </w:rPr>
+        <w:t>- KPI (Key performance indicators)</w:t>
+      </w:r>
+    </w:p>
+    <w:p>
+      <w:r>
+        <w:t>- KSF (</w:t>
       </w:r>
       <w:proofErr w:type="spellStart"/>
       <w:r>
@@ -97,129 +110,118 @@
       </w:r>
       <w:proofErr w:type="spellEnd"/>
       <w:r>
-        <w:t xml:space="preserve"> performance indicators)</w:t>
-      </w:r>
-    </w:p>
-    <w:p>
-      <w:r>
-        <w:t>- KSF (</w:t>
+        <w:t xml:space="preserve"> succes factors)</w:t>
+      </w:r>
+    </w:p>
+    <w:p/>
+    <w:p>
+      <w:r>
+        <w:t>Is vergelijkbaar met een bedrijfsproces maar hoeft niet per</w:t>
+      </w:r>
+      <w:r>
+        <w:t xml:space="preserve"> </w:t>
+      </w:r>
+      <w:r>
+        <w:t>se een volledig bedrijfsproces zijn,</w:t>
+      </w:r>
+      <w:r>
+        <w:t xml:space="preserve"> </w:t>
+      </w:r>
+      <w:r>
+        <w:t>maar ook een event of gebeurtenis zijn binnen een bedrijfsproces, of een serie van events</w:t>
+      </w:r>
+      <w:r>
+        <w:t>.</w:t>
+      </w:r>
+    </w:p>
+    <w:p>
+      <w:r>
+        <w:t xml:space="preserve">Worden vertaald naar </w:t>
       </w:r>
       <w:proofErr w:type="spellStart"/>
       <w:r>
-        <w:t>Key</w:t>
+        <w:t>facts</w:t>
       </w:r>
       <w:proofErr w:type="spellEnd"/>
       <w:r>
-        <w:t xml:space="preserve"> succes factors)</w:t>
+        <w:t xml:space="preserve"> (Meer daarover in hoofdstuk 2)</w:t>
+      </w:r>
+      <w:r>
+        <w:t>.</w:t>
       </w:r>
     </w:p>
     <w:p/>
     <w:p>
       <w:r>
-        <w:t>Is vergelijkbaar met een bedrijfsproces maar hoeft niet per</w:t>
-      </w:r>
-      <w:r>
+        <w:t>Je hebt 3 soorten Business Events:</w:t>
+      </w:r>
+    </w:p>
+    <w:p>
+      <w:r>
+        <w:rPr>
+          <w:b/>
+          <w:bCs/>
+        </w:rPr>
+        <w:t>- Discreet:</w:t>
+      </w:r>
+      <w:r>
+        <w:rPr>
+          <w:b/>
+          <w:bCs/>
+        </w:rPr>
         <w:t xml:space="preserve"> </w:t>
       </w:r>
       <w:r>
-        <w:t>se een volledig bedrijfsproces zijn,</w:t>
-      </w:r>
-      <w:r>
+        <w:t>Een gebeurtenis die op het moment dat zich plaatsvindt, ook direct wordt vastgelegd en afgesloten. Bijv.: Inschrijven voor een toets in Osiris.</w:t>
+      </w:r>
+    </w:p>
+    <w:p>
+      <w:r>
+        <w:rPr>
+          <w:b/>
+          <w:bCs/>
+        </w:rPr>
+        <w:t xml:space="preserve">- </w:t>
+      </w:r>
+      <w:proofErr w:type="spellStart"/>
+      <w:r>
+        <w:rPr>
+          <w:b/>
+          <w:bCs/>
+        </w:rPr>
+        <w:t>Recurring</w:t>
+      </w:r>
+      <w:proofErr w:type="spellEnd"/>
+      <w:r>
+        <w:rPr>
+          <w:b/>
+          <w:bCs/>
+        </w:rPr>
+        <w:t>:</w:t>
+      </w:r>
+      <w:r>
+        <w:rPr>
+          <w:b/>
+          <w:bCs/>
+        </w:rPr>
         <w:t xml:space="preserve"> </w:t>
       </w:r>
       <w:r>
-        <w:t>maar ook een event of gebeurtenis zijn binnen een bedrijfsproces, of een serie van events</w:t>
-      </w:r>
-      <w:r>
-        <w:t>.</w:t>
-      </w:r>
-    </w:p>
-    <w:p>
-      <w:r>
-        <w:t xml:space="preserve">Worden vertaald naar </w:t>
+        <w:t xml:space="preserve">Is een of meerdere stappen in een </w:t>
+      </w:r>
+      <w:r>
+        <w:t>bedrijfsproces</w:t>
+      </w:r>
+      <w:r>
+        <w:t xml:space="preserve"> die telkens opnieuw zich plaatsvindt (jaarlijks, maandelijks, dagelijks). Events die afgerond zijn, zijn daadwerkelijk afgerond, maar </w:t>
       </w:r>
       <w:proofErr w:type="spellStart"/>
-      <w:r>
-        <w:t>facts</w:t>
+      <w:proofErr w:type="gramStart"/>
+      <w:r>
+        <w:t>recurring</w:t>
       </w:r>
       <w:proofErr w:type="spellEnd"/>
-      <w:r>
-        <w:t xml:space="preserve"> (Meer daarover in hoofdstuk 2)</w:t>
-      </w:r>
-      <w:r>
-        <w:t>.</w:t>
-      </w:r>
-    </w:p>
-    <w:p/>
-    <w:p>
-      <w:r>
-        <w:t>Je hebt 3 soorten Business Events:</w:t>
-      </w:r>
-    </w:p>
-    <w:p>
-      <w:r>
-        <w:rPr>
-          <w:b/>
-          <w:bCs/>
-        </w:rPr>
-        <w:t>- Discreet:</w:t>
-      </w:r>
-      <w:r>
-        <w:rPr>
-          <w:b/>
-          <w:bCs/>
-        </w:rPr>
-        <w:t xml:space="preserve"> </w:t>
-      </w:r>
-      <w:r>
-        <w:t>Een gebeurtenis die op het moment dat zich plaatsvindt, ook direct wordt vastgelegd en afgesloten. Bijv.: Inschrijven voor een toets in Osiris.</w:t>
-      </w:r>
-    </w:p>
-    <w:p>
-      <w:r>
-        <w:rPr>
-          <w:b/>
-          <w:bCs/>
-        </w:rPr>
-        <w:t xml:space="preserve">- </w:t>
-      </w:r>
-      <w:proofErr w:type="spellStart"/>
-      <w:r>
-        <w:rPr>
-          <w:b/>
-          <w:bCs/>
-        </w:rPr>
-        <w:t>Recurring</w:t>
-      </w:r>
-      <w:proofErr w:type="spellEnd"/>
-      <w:r>
-        <w:rPr>
-          <w:b/>
-          <w:bCs/>
-        </w:rPr>
-        <w:t>:</w:t>
-      </w:r>
-      <w:r>
-        <w:rPr>
-          <w:b/>
-          <w:bCs/>
-        </w:rPr>
-        <w:t xml:space="preserve"> </w:t>
-      </w:r>
-      <w:r>
-        <w:t xml:space="preserve">Is een of meerdere stappen in een </w:t>
-      </w:r>
-      <w:r>
-        <w:t>bedrijfsproces</w:t>
-      </w:r>
-      <w:r>
-        <w:t xml:space="preserve"> die telkens opnieuw zich plaatsvindt (jaarlijks, maandelijks, dagelijks). Events die afgerond zijn, zijn daadwerkelijk afgerond, maar </w:t>
-      </w:r>
-      <w:proofErr w:type="spellStart"/>
-      <w:r>
-        <w:t>recurring</w:t>
-      </w:r>
-      <w:proofErr w:type="spellEnd"/>
+      <w:proofErr w:type="gramEnd"/>
       <w:r>
         <w:t xml:space="preserve"> events worden nooit afgesloten, dus er blijft een soort van running </w:t>
       </w:r>
@@ -604,37 +606,585 @@
     </w:p>
     <w:p/>
     <w:p>
-      <w:r>
-        <w:t xml:space="preserve">--- </w:t>
-      </w:r>
-      <w:proofErr w:type="spellStart"/>
-      <w:r>
-        <w:t>Dimensional</w:t>
-      </w:r>
-      <w:proofErr w:type="spellEnd"/>
+      <w:pPr>
+        <w:pStyle w:val="Heading1"/>
+      </w:pPr>
+      <w:bookmarkStart w:id="0" w:name="_Hlk95946483"/>
+      <w:r>
+        <w:t>BI-Navigator</w:t>
+      </w:r>
+    </w:p>
+    <w:p>
+      <w:bookmarkStart w:id="1" w:name="_Hlk95946505"/>
+      <w:bookmarkEnd w:id="0"/>
+      <w:r>
+        <w:t xml:space="preserve">De </w:t>
+      </w:r>
+      <w:r>
+        <w:t>BI-navigator</w:t>
+      </w:r>
       <w:r>
         <w:t xml:space="preserve"> </w:t>
       </w:r>
-      <w:proofErr w:type="spellStart"/>
-      <w:r>
-        <w:t>Attributes</w:t>
-      </w:r>
-      <w:proofErr w:type="spellEnd"/>
-      <w:r>
-        <w:t xml:space="preserve"> ---</w:t>
-      </w:r>
-    </w:p>
-    <w:p>
-      <w:r>
-        <w:t xml:space="preserve">- HV: </w:t>
-      </w:r>
-      <w:proofErr w:type="spellStart"/>
-      <w:r>
-        <w:t>Historical</w:t>
-      </w:r>
-      <w:proofErr w:type="spellEnd"/>
-      <w:r>
-        <w:t xml:space="preserve"> Value</w:t>
+      <w:r>
+        <w:t xml:space="preserve">is een manier om te bepalen wat </w:t>
+      </w:r>
+      <w:r>
+        <w:t>de bijbehorende informatiebehoeften en mogelijk te nemen besluiten. </w:t>
+      </w:r>
+      <w:r>
+        <w:t>Het gaat om het bepalen van 6 factoren: Business Scope, Doel, Informatie-vraag, bronnen, inrichting en het plan van aanpak.</w:t>
+      </w:r>
+    </w:p>
+    <w:bookmarkEnd w:id="1"/>
+    <w:p>
+      <w:pPr>
+        <w:pStyle w:val="Heading2"/>
+      </w:pPr>
+      <w:r>
+        <w:t>Business Scope</w:t>
+      </w:r>
+    </w:p>
+    <w:p>
+      <w:r>
+        <w:t>Om te kunnen bepalen van wat de scope is, kun je de onderstaande vragen beantwoorden:</w:t>
+      </w:r>
+    </w:p>
+    <w:p>
+      <w:pPr>
+        <w:pStyle w:val="ListParagraph"/>
+        <w:numPr>
+          <w:ilvl w:val="0"/>
+          <w:numId w:val="1"/>
+        </w:numPr>
+        <w:rPr>
+          <w:b/>
+          <w:bCs/>
+        </w:rPr>
+      </w:pPr>
+      <w:bookmarkStart w:id="2" w:name="_Hlk95946607"/>
+      <w:r>
+        <w:rPr>
+          <w:b/>
+          <w:bCs/>
+        </w:rPr>
+        <w:t>Om welke business-processen, activiteiten, afdelingen, regio’s, producten of diensten gaat het?</w:t>
+      </w:r>
+    </w:p>
+    <w:p>
+      <w:pPr>
+        <w:pStyle w:val="ListParagraph"/>
+        <w:numPr>
+          <w:ilvl w:val="1"/>
+          <w:numId w:val="1"/>
+        </w:numPr>
+        <w:rPr>
+          <w:b/>
+          <w:bCs/>
+        </w:rPr>
+      </w:pPr>
+      <w:r>
+        <w:rPr>
+          <w:b/>
+          <w:bCs/>
+          <w:i/>
+          <w:iCs/>
+        </w:rPr>
+        <w:t>Welke processen zijn er binnen de organisatie?</w:t>
+      </w:r>
+    </w:p>
+    <w:p>
+      <w:pPr>
+        <w:pStyle w:val="ListParagraph"/>
+        <w:numPr>
+          <w:ilvl w:val="1"/>
+          <w:numId w:val="1"/>
+        </w:numPr>
+        <w:rPr>
+          <w:b/>
+          <w:bCs/>
+        </w:rPr>
+      </w:pPr>
+      <w:r>
+        <w:rPr>
+          <w:b/>
+          <w:bCs/>
+          <w:i/>
+          <w:iCs/>
+        </w:rPr>
+        <w:t>Wie speelt welke rol binnen die processen? M.a.w. wie zijn de actoren?</w:t>
+      </w:r>
+    </w:p>
+    <w:p>
+      <w:pPr>
+        <w:pStyle w:val="ListParagraph"/>
+        <w:numPr>
+          <w:ilvl w:val="1"/>
+          <w:numId w:val="1"/>
+        </w:numPr>
+        <w:rPr>
+          <w:b/>
+          <w:bCs/>
+        </w:rPr>
+      </w:pPr>
+      <w:r>
+        <w:rPr>
+          <w:b/>
+          <w:bCs/>
+          <w:i/>
+          <w:iCs/>
+        </w:rPr>
+        <w:t>Welke entiteiten spelen in rol in deze processen. Gaat het over producten, diensten, facturen of nog andere entiteiten?</w:t>
+      </w:r>
+    </w:p>
+    <w:bookmarkEnd w:id="2"/>
+    <w:p>
+      <w:pPr>
+        <w:pStyle w:val="ListParagraph"/>
+        <w:ind w:left="1440"/>
+        <w:rPr>
+          <w:b/>
+          <w:bCs/>
+        </w:rPr>
+      </w:pPr>
+    </w:p>
+    <w:p>
+      <w:pPr>
+        <w:pStyle w:val="ListParagraph"/>
+        <w:numPr>
+          <w:ilvl w:val="0"/>
+          <w:numId w:val="1"/>
+        </w:numPr>
+        <w:rPr>
+          <w:b/>
+          <w:bCs/>
+        </w:rPr>
+      </w:pPr>
+      <w:r>
+        <w:rPr>
+          <w:b/>
+          <w:bCs/>
+        </w:rPr>
+        <w:t>Wie zijn</w:t>
+      </w:r>
+      <w:r>
+        <w:rPr>
+          <w:b/>
+          <w:bCs/>
+        </w:rPr>
+        <w:t xml:space="preserve"> </w:t>
+      </w:r>
+      <w:r>
+        <w:rPr>
+          <w:b/>
+          <w:bCs/>
+        </w:rPr>
+        <w:t>opdrachtgever, sponsor, stakeholders en wat zijn hun belangen?</w:t>
+      </w:r>
+    </w:p>
+    <w:p>
+      <w:pPr>
+        <w:pStyle w:val="ListParagraph"/>
+        <w:numPr>
+          <w:ilvl w:val="1"/>
+          <w:numId w:val="1"/>
+        </w:numPr>
+        <w:rPr>
+          <w:b/>
+          <w:bCs/>
+        </w:rPr>
+      </w:pPr>
+      <w:r>
+        <w:rPr>
+          <w:b/>
+          <w:bCs/>
+        </w:rPr>
+        <w:t>Farmers</w:t>
+      </w:r>
+      <w:r>
+        <w:rPr>
+          <w:b/>
+          <w:bCs/>
+        </w:rPr>
+        <w:t>:</w:t>
+      </w:r>
+    </w:p>
+    <w:p>
+      <w:pPr>
+        <w:pStyle w:val="ListParagraph"/>
+        <w:ind w:left="1440"/>
+      </w:pPr>
+      <w:r>
+        <w:rPr>
+          <w:i/>
+          <w:iCs/>
+        </w:rPr>
+        <w:t>Mensen met vaste, terugkerende informatiebehoeften</w:t>
+      </w:r>
+    </w:p>
+    <w:p>
+      <w:pPr>
+        <w:pStyle w:val="ListParagraph"/>
+        <w:numPr>
+          <w:ilvl w:val="1"/>
+          <w:numId w:val="1"/>
+        </w:numPr>
+        <w:rPr>
+          <w:b/>
+          <w:bCs/>
+        </w:rPr>
+      </w:pPr>
+      <w:r>
+        <w:rPr>
+          <w:b/>
+          <w:bCs/>
+        </w:rPr>
+        <w:t>Tourists</w:t>
+      </w:r>
+    </w:p>
+    <w:p>
+      <w:pPr>
+        <w:pStyle w:val="ListParagraph"/>
+        <w:ind w:left="1440"/>
+      </w:pPr>
+      <w:r>
+        <w:rPr>
+          <w:i/>
+          <w:iCs/>
+        </w:rPr>
+        <w:t>Mensen die naast vaste informatiebehoeften ook behoefte hebben aan ad-hoc informatie</w:t>
+      </w:r>
+    </w:p>
+    <w:p>
+      <w:pPr>
+        <w:pStyle w:val="ListParagraph"/>
+        <w:numPr>
+          <w:ilvl w:val="1"/>
+          <w:numId w:val="1"/>
+        </w:numPr>
+        <w:rPr>
+          <w:b/>
+          <w:bCs/>
+        </w:rPr>
+      </w:pPr>
+      <w:r>
+        <w:rPr>
+          <w:b/>
+          <w:bCs/>
+        </w:rPr>
+        <w:t>Explorers</w:t>
+      </w:r>
+    </w:p>
+    <w:p>
+      <w:pPr>
+        <w:pStyle w:val="ListParagraph"/>
+        <w:ind w:left="1440"/>
+      </w:pPr>
+      <w:r>
+        <w:rPr>
+          <w:i/>
+          <w:iCs/>
+        </w:rPr>
+        <w:t>Mensen die gaan analyseren (niet alleen het ‘wat’ weten -de droge cijfers- maar ook het hoe en waarom -de cijfers achter de cijfers- )</w:t>
+      </w:r>
+    </w:p>
+    <w:p>
+      <w:pPr>
+        <w:pStyle w:val="ListParagraph"/>
+        <w:numPr>
+          <w:ilvl w:val="1"/>
+          <w:numId w:val="1"/>
+        </w:numPr>
+        <w:rPr>
+          <w:b/>
+          <w:bCs/>
+        </w:rPr>
+      </w:pPr>
+      <w:r>
+        <w:rPr>
+          <w:b/>
+          <w:bCs/>
+        </w:rPr>
+        <w:t>Miners</w:t>
+      </w:r>
+    </w:p>
+    <w:p>
+      <w:pPr>
+        <w:pStyle w:val="ListParagraph"/>
+        <w:ind w:left="1440"/>
+      </w:pPr>
+      <w:r>
+        <w:rPr>
+          <w:i/>
+          <w:iCs/>
+        </w:rPr>
+        <w:t>Mensen die aan de slag gaan met grote hoeveelheden gegevens om te proberen patronen in de gegevens te herkenne</w:t>
+      </w:r>
+      <w:r>
+        <w:rPr>
+          <w:i/>
+          <w:iCs/>
+        </w:rPr>
+        <w:t>n</w:t>
+      </w:r>
+    </w:p>
+    <w:p>
+      <w:r>
+        <w:lastRenderedPageBreak/>
+        <w:t>Met deze vragen kun je gemakkelijk bepalen over welke sectoren het over gaat, en vooral ook over welke sectoren het NIET</w:t>
+      </w:r>
+      <w:r>
+        <w:t xml:space="preserve"> om</w:t>
+      </w:r>
+      <w:r>
+        <w:t xml:space="preserve"> gaat.</w:t>
+      </w:r>
+    </w:p>
+    <w:p>
+      <w:pPr>
+        <w:pStyle w:val="Heading2"/>
+      </w:pPr>
+      <w:r>
+        <w:t>BI-doel</w:t>
+      </w:r>
+    </w:p>
+    <w:p>
+      <w:r>
+        <w:t>Het doel bepaal je door het definiëren van het volgende:</w:t>
+      </w:r>
+    </w:p>
+    <w:p>
+      <w:pPr>
+        <w:pStyle w:val="ListParagraph"/>
+        <w:numPr>
+          <w:ilvl w:val="0"/>
+          <w:numId w:val="6"/>
+        </w:numPr>
+        <w:rPr>
+          <w:b/>
+          <w:bCs/>
+        </w:rPr>
+      </w:pPr>
+      <w:r>
+        <w:rPr>
+          <w:b/>
+          <w:bCs/>
+        </w:rPr>
+        <w:t>BI-ambitieniveau</w:t>
+      </w:r>
+    </w:p>
+    <w:p>
+      <w:pPr>
+        <w:pStyle w:val="ListParagraph"/>
+      </w:pPr>
+      <w:r>
+        <w:t xml:space="preserve">Het ambitieniveau kan </w:t>
+      </w:r>
+      <w:r>
+        <w:rPr>
+          <w:b/>
+          <w:bCs/>
+        </w:rPr>
+        <w:t>Lokaal</w:t>
+      </w:r>
+      <w:r>
+        <w:t xml:space="preserve"> zijn, o</w:t>
+      </w:r>
+      <w:r>
+        <w:t>m lopende en bestaande zaken op lokaal niveau beter te begrijpen</w:t>
+      </w:r>
+      <w:r>
+        <w:t xml:space="preserve">, </w:t>
+      </w:r>
+      <w:r>
+        <w:rPr>
+          <w:b/>
+          <w:bCs/>
+        </w:rPr>
+        <w:t>Gecoördineerd</w:t>
+      </w:r>
+      <w:r>
+        <w:rPr>
+          <w:b/>
+          <w:bCs/>
+        </w:rPr>
+        <w:t>:</w:t>
+      </w:r>
+      <w:r>
+        <w:t xml:space="preserve"> </w:t>
+      </w:r>
+      <w:r>
+        <w:t>Lopende zaken beter coördineren om ze efficiënter uit te voeren</w:t>
+      </w:r>
+    </w:p>
+    <w:p>
+      <w:pPr>
+        <w:pStyle w:val="ListParagraph"/>
+      </w:pPr>
+      <w:r>
+        <w:rPr>
+          <w:b/>
+          <w:bCs/>
+        </w:rPr>
+        <w:t>Integraal</w:t>
+      </w:r>
+      <w:r>
+        <w:rPr>
+          <w:b/>
+          <w:bCs/>
+        </w:rPr>
+        <w:t>:</w:t>
+      </w:r>
+      <w:r>
+        <w:t xml:space="preserve"> </w:t>
+      </w:r>
+      <w:r>
+        <w:t>Bestaande processen innoveren/veranderen om tot verbetering te komen</w:t>
+      </w:r>
+      <w:r>
+        <w:t xml:space="preserve">; </w:t>
+      </w:r>
+      <w:r>
+        <w:rPr>
+          <w:b/>
+          <w:bCs/>
+        </w:rPr>
+        <w:t>Intelligent</w:t>
+      </w:r>
+      <w:r>
+        <w:rPr>
+          <w:b/>
+          <w:bCs/>
+        </w:rPr>
+        <w:t>:</w:t>
+      </w:r>
+      <w:r>
+        <w:t xml:space="preserve"> </w:t>
+      </w:r>
+      <w:r>
+        <w:t>Nieuwe processen binnen en buiten de organisatie en businessmodellen te introduceren</w:t>
+      </w:r>
+    </w:p>
+    <w:p>
+      <w:pPr>
+        <w:pStyle w:val="ListParagraph"/>
+      </w:pPr>
+    </w:p>
+    <w:p>
+      <w:pPr>
+        <w:pStyle w:val="ListParagraph"/>
+        <w:numPr>
+          <w:ilvl w:val="0"/>
+          <w:numId w:val="6"/>
+        </w:numPr>
+        <w:rPr>
+          <w:b/>
+          <w:bCs/>
+        </w:rPr>
+      </w:pPr>
+      <w:r>
+        <w:rPr>
+          <w:b/>
+          <w:bCs/>
+        </w:rPr>
+        <w:t>Wat is de business problematiek</w:t>
+      </w:r>
+    </w:p>
+    <w:p>
+      <w:pPr>
+        <w:pStyle w:val="ListParagraph"/>
+      </w:pPr>
+      <w:r>
+        <w:t>Welk doel wil je bereiken binnen de organisatie?</w:t>
+      </w:r>
+    </w:p>
+    <w:p>
+      <w:pPr>
+        <w:pStyle w:val="ListParagraph"/>
+      </w:pPr>
+    </w:p>
+    <w:p>
+      <w:pPr>
+        <w:pStyle w:val="ListParagraph"/>
+        <w:numPr>
+          <w:ilvl w:val="0"/>
+          <w:numId w:val="6"/>
+        </w:numPr>
+        <w:rPr>
+          <w:b/>
+          <w:bCs/>
+        </w:rPr>
+      </w:pPr>
+      <w:r>
+        <w:rPr>
+          <w:b/>
+          <w:bCs/>
+        </w:rPr>
+        <w:t>Wat is de relatie met business strategie</w:t>
+      </w:r>
+    </w:p>
+    <w:p>
+      <w:pPr>
+        <w:pStyle w:val="ListParagraph"/>
+      </w:pPr>
+      <w:r>
+        <w:t>De strategie van een organisatie is de manier waarop een organisatie als geheel denkt haar doelen te gaan behalen</w:t>
+      </w:r>
+      <w:r>
+        <w:t>.</w:t>
+      </w:r>
+    </w:p>
+    <w:p>
+      <w:pPr>
+        <w:pStyle w:val="ListParagraph"/>
+      </w:pPr>
+      <w:r>
+        <w:t>Welke rol speelt Business Intelligence binnen de organisatie?</w:t>
+      </w:r>
+    </w:p>
+    <w:p>
+      <w:pPr>
+        <w:pStyle w:val="ListParagraph"/>
+        <w:rPr>
+          <w:b/>
+          <w:bCs/>
+        </w:rPr>
+      </w:pPr>
+    </w:p>
+    <w:p>
+      <w:pPr>
+        <w:pStyle w:val="ListParagraph"/>
+        <w:numPr>
+          <w:ilvl w:val="0"/>
+          <w:numId w:val="6"/>
+        </w:numPr>
+        <w:rPr>
+          <w:b/>
+          <w:bCs/>
+        </w:rPr>
+      </w:pPr>
+      <w:r>
+        <w:rPr>
+          <w:b/>
+          <w:bCs/>
+        </w:rPr>
+        <w:t>Haalbaarheid en meetbaarheid</w:t>
+      </w:r>
+    </w:p>
+    <w:p>
+      <w:pPr>
+        <w:pStyle w:val="ListParagraph"/>
+      </w:pPr>
+      <w:r>
+        <w:t>Hoe is het haalbaar en in welke termijn is het haalbaar?</w:t>
+      </w:r>
+    </w:p>
+    <w:p>
+      <w:pPr>
+        <w:pStyle w:val="Heading2"/>
+      </w:pPr>
+      <w:r>
+        <w:t>BI-Informatievraag</w:t>
       </w:r>
     </w:p>
     <w:p/>
@@ -651,6 +1201,262 @@
 <file path=word/numbering.xml><?xml version="1.0" encoding="utf-8"?>
 <w:numbering xmlns:wpc="http://schemas.microsoft.com/office/word/2010/wordprocessingCanvas" xmlns:cx="http://schemas.microsoft.com/office/drawing/2014/chartex" xmlns:cx1="http://schemas.microsoft.com/office/drawing/2015/9/8/chartex" xmlns:cx2="http://schemas.microsoft.com/office/drawing/2015/10/21/chartex" xmlns:cx3="http://schemas.microsoft.com/office/drawing/2016/5/9/chartex" xmlns:cx4="http://schemas.microsoft.com/office/drawing/2016/5/10/chartex" xmlns:cx5="http://schemas.microsoft.com/office/drawing/2016/5/11/chartex" xmlns:cx6="http://schemas.microsoft.com/office/drawing/2016/5/12/chartex" xmlns:cx7="http://schemas.microsoft.com/office/drawing/2016/5/13/chartex" xmlns:cx8="http://schemas.microsoft.com/office/drawing/2016/5/14/chartex" xmlns:mc="http://schemas.openxmlformats.org/markup-compatibility/2006" xmlns:aink="http://schemas.microsoft.com/office/drawing/2016/ink" xmlns:am3d="http://schemas.microsoft.com/office/drawing/2017/model3d" xmlns:o="urn:schemas-microsoft-com:office:office" xmlns:r="http://schemas.openxmlformats.org/officeDocument/2006/relationships" xmlns:m="http://schemas.openxmlformats.org/officeDocument/2006/math" xmlns:v="urn:schemas-microsoft-com:vml" xmlns:wp14="http://schemas.microsoft.com/office/word/2010/wordprocessingDrawing" xmlns:wp="http://schemas.openxmlformats.org/drawingml/2006/wordprocessingDrawing" xmlns:w10="urn:schemas-microsoft-com:office:word" xmlns:w="http://schemas.openxmlformats.org/wordprocessingml/2006/main" xmlns:w14="http://schemas.microsoft.com/office/word/2010/wordml" xmlns:w15="http://schemas.microsoft.com/office/word/2012/wordml" xmlns:w16cex="http://schemas.microsoft.com/office/word/2018/wordml/cex" xmlns:w16cid="http://schemas.microsoft.com/office/word/2016/wordml/cid" xmlns:w16="http://schemas.microsoft.com/office/word/2018/wordml" xmlns:w16sdtdh="http://schemas.microsoft.com/office/word/2020/wordml/sdtdatahash" xmlns:w16se="http://schemas.microsoft.com/office/word/2015/wordml/symex" xmlns:wpg="http://schemas.microsoft.com/office/word/2010/wordprocessingGroup" xmlns:wpi="http://schemas.microsoft.com/office/word/2010/wordprocessingInk" xmlns:wne="http://schemas.microsoft.com/office/word/2006/wordml" xmlns:wps="http://schemas.microsoft.com/office/word/2010/wordprocessingShape" mc:Ignorable="w14 w15 w16se w16cid w16 w16cex w16sdtdh wp14">
   <w:abstractNum w:abstractNumId="0" w15:restartNumberingAfterBreak="0">
+    <w:nsid w:val="00E2047A"/>
+    <w:multiLevelType w:val="hybridMultilevel"/>
+    <w:tmpl w:val="FA484592"/>
+    <w:lvl w:ilvl="0" w:tplc="3E64E2F8">
+      <w:start w:val="1"/>
+      <w:numFmt w:val="bullet"/>
+      <w:lvlText w:val="–"/>
+      <w:lvlJc w:val="left"/>
+      <w:pPr>
+        <w:tabs>
+          <w:tab w:val="num" w:pos="720"/>
+        </w:tabs>
+        <w:ind w:left="720" w:hanging="360"/>
+      </w:pPr>
+      <w:rPr>
+        <w:rFonts w:ascii="Times New Roman" w:hAnsi="Times New Roman" w:hint="default"/>
+      </w:rPr>
+    </w:lvl>
+    <w:lvl w:ilvl="1" w:tplc="0212E6AA">
+      <w:start w:val="1"/>
+      <w:numFmt w:val="bullet"/>
+      <w:lvlText w:val="–"/>
+      <w:lvlJc w:val="left"/>
+      <w:pPr>
+        <w:tabs>
+          <w:tab w:val="num" w:pos="1440"/>
+        </w:tabs>
+        <w:ind w:left="1440" w:hanging="360"/>
+      </w:pPr>
+      <w:rPr>
+        <w:rFonts w:ascii="Times New Roman" w:hAnsi="Times New Roman" w:hint="default"/>
+      </w:rPr>
+    </w:lvl>
+    <w:lvl w:ilvl="2" w:tplc="901E79B2" w:tentative="1">
+      <w:start w:val="1"/>
+      <w:numFmt w:val="bullet"/>
+      <w:lvlText w:val="–"/>
+      <w:lvlJc w:val="left"/>
+      <w:pPr>
+        <w:tabs>
+          <w:tab w:val="num" w:pos="2160"/>
+        </w:tabs>
+        <w:ind w:left="2160" w:hanging="360"/>
+      </w:pPr>
+      <w:rPr>
+        <w:rFonts w:ascii="Times New Roman" w:hAnsi="Times New Roman" w:hint="default"/>
+      </w:rPr>
+    </w:lvl>
+    <w:lvl w:ilvl="3" w:tplc="09DEFCA2" w:tentative="1">
+      <w:start w:val="1"/>
+      <w:numFmt w:val="bullet"/>
+      <w:lvlText w:val="–"/>
+      <w:lvlJc w:val="left"/>
+      <w:pPr>
+        <w:tabs>
+          <w:tab w:val="num" w:pos="2880"/>
+        </w:tabs>
+        <w:ind w:left="2880" w:hanging="360"/>
+      </w:pPr>
+      <w:rPr>
+        <w:rFonts w:ascii="Times New Roman" w:hAnsi="Times New Roman" w:hint="default"/>
+      </w:rPr>
+    </w:lvl>
+    <w:lvl w:ilvl="4" w:tplc="80A4BBE4" w:tentative="1">
+      <w:start w:val="1"/>
+      <w:numFmt w:val="bullet"/>
+      <w:lvlText w:val="–"/>
+      <w:lvlJc w:val="left"/>
+      <w:pPr>
+        <w:tabs>
+          <w:tab w:val="num" w:pos="3600"/>
+        </w:tabs>
+        <w:ind w:left="3600" w:hanging="360"/>
+      </w:pPr>
+      <w:rPr>
+        <w:rFonts w:ascii="Times New Roman" w:hAnsi="Times New Roman" w:hint="default"/>
+      </w:rPr>
+    </w:lvl>
+    <w:lvl w:ilvl="5" w:tplc="D01097B0" w:tentative="1">
+      <w:start w:val="1"/>
+      <w:numFmt w:val="bullet"/>
+      <w:lvlText w:val="–"/>
+      <w:lvlJc w:val="left"/>
+      <w:pPr>
+        <w:tabs>
+          <w:tab w:val="num" w:pos="4320"/>
+        </w:tabs>
+        <w:ind w:left="4320" w:hanging="360"/>
+      </w:pPr>
+      <w:rPr>
+        <w:rFonts w:ascii="Times New Roman" w:hAnsi="Times New Roman" w:hint="default"/>
+      </w:rPr>
+    </w:lvl>
+    <w:lvl w:ilvl="6" w:tplc="ABAA16DE" w:tentative="1">
+      <w:start w:val="1"/>
+      <w:numFmt w:val="bullet"/>
+      <w:lvlText w:val="–"/>
+      <w:lvlJc w:val="left"/>
+      <w:pPr>
+        <w:tabs>
+          <w:tab w:val="num" w:pos="5040"/>
+        </w:tabs>
+        <w:ind w:left="5040" w:hanging="360"/>
+      </w:pPr>
+      <w:rPr>
+        <w:rFonts w:ascii="Times New Roman" w:hAnsi="Times New Roman" w:hint="default"/>
+      </w:rPr>
+    </w:lvl>
+    <w:lvl w:ilvl="7" w:tplc="9F0AB278" w:tentative="1">
+      <w:start w:val="1"/>
+      <w:numFmt w:val="bullet"/>
+      <w:lvlText w:val="–"/>
+      <w:lvlJc w:val="left"/>
+      <w:pPr>
+        <w:tabs>
+          <w:tab w:val="num" w:pos="5760"/>
+        </w:tabs>
+        <w:ind w:left="5760" w:hanging="360"/>
+      </w:pPr>
+      <w:rPr>
+        <w:rFonts w:ascii="Times New Roman" w:hAnsi="Times New Roman" w:hint="default"/>
+      </w:rPr>
+    </w:lvl>
+    <w:lvl w:ilvl="8" w:tplc="42308432" w:tentative="1">
+      <w:start w:val="1"/>
+      <w:numFmt w:val="bullet"/>
+      <w:lvlText w:val="–"/>
+      <w:lvlJc w:val="left"/>
+      <w:pPr>
+        <w:tabs>
+          <w:tab w:val="num" w:pos="6480"/>
+        </w:tabs>
+        <w:ind w:left="6480" w:hanging="360"/>
+      </w:pPr>
+      <w:rPr>
+        <w:rFonts w:ascii="Times New Roman" w:hAnsi="Times New Roman" w:hint="default"/>
+      </w:rPr>
+    </w:lvl>
+  </w:abstractNum>
+  <w:abstractNum w:abstractNumId="1" w15:restartNumberingAfterBreak="0">
+    <w:nsid w:val="08F26476"/>
+    <w:multiLevelType w:val="hybridMultilevel"/>
+    <w:tmpl w:val="3754EA54"/>
+    <w:lvl w:ilvl="0" w:tplc="9D7ABA8C">
+      <w:start w:val="1"/>
+      <w:numFmt w:val="bullet"/>
+      <w:lvlText w:val="•"/>
+      <w:lvlJc w:val="left"/>
+      <w:pPr>
+        <w:tabs>
+          <w:tab w:val="num" w:pos="720"/>
+        </w:tabs>
+        <w:ind w:left="720" w:hanging="360"/>
+      </w:pPr>
+      <w:rPr>
+        <w:rFonts w:ascii="Verdana" w:hAnsi="Verdana" w:hint="default"/>
+      </w:rPr>
+    </w:lvl>
+    <w:lvl w:ilvl="1" w:tplc="04130003">
+      <w:start w:val="1"/>
+      <w:numFmt w:val="bullet"/>
+      <w:lvlText w:val="o"/>
+      <w:lvlJc w:val="left"/>
+      <w:pPr>
+        <w:ind w:left="1440" w:hanging="360"/>
+      </w:pPr>
+      <w:rPr>
+        <w:rFonts w:ascii="Courier New" w:hAnsi="Courier New" w:cs="Courier New" w:hint="default"/>
+      </w:rPr>
+    </w:lvl>
+    <w:lvl w:ilvl="2" w:tplc="04130005" w:tentative="1">
+      <w:start w:val="1"/>
+      <w:numFmt w:val="bullet"/>
+      <w:lvlText w:val=""/>
+      <w:lvlJc w:val="left"/>
+      <w:pPr>
+        <w:ind w:left="2160" w:hanging="360"/>
+      </w:pPr>
+      <w:rPr>
+        <w:rFonts w:ascii="Wingdings" w:hAnsi="Wingdings" w:hint="default"/>
+      </w:rPr>
+    </w:lvl>
+    <w:lvl w:ilvl="3" w:tplc="04130001" w:tentative="1">
+      <w:start w:val="1"/>
+      <w:numFmt w:val="bullet"/>
+      <w:lvlText w:val=""/>
+      <w:lvlJc w:val="left"/>
+      <w:pPr>
+        <w:ind w:left="2880" w:hanging="360"/>
+      </w:pPr>
+      <w:rPr>
+        <w:rFonts w:ascii="Symbol" w:hAnsi="Symbol" w:hint="default"/>
+      </w:rPr>
+    </w:lvl>
+    <w:lvl w:ilvl="4" w:tplc="04130003" w:tentative="1">
+      <w:start w:val="1"/>
+      <w:numFmt w:val="bullet"/>
+      <w:lvlText w:val="o"/>
+      <w:lvlJc w:val="left"/>
+      <w:pPr>
+        <w:ind w:left="3600" w:hanging="360"/>
+      </w:pPr>
+      <w:rPr>
+        <w:rFonts w:ascii="Courier New" w:hAnsi="Courier New" w:cs="Courier New" w:hint="default"/>
+      </w:rPr>
+    </w:lvl>
+    <w:lvl w:ilvl="5" w:tplc="04130005" w:tentative="1">
+      <w:start w:val="1"/>
+      <w:numFmt w:val="bullet"/>
+      <w:lvlText w:val=""/>
+      <w:lvlJc w:val="left"/>
+      <w:pPr>
+        <w:ind w:left="4320" w:hanging="360"/>
+      </w:pPr>
+      <w:rPr>
+        <w:rFonts w:ascii="Wingdings" w:hAnsi="Wingdings" w:hint="default"/>
+      </w:rPr>
+    </w:lvl>
+    <w:lvl w:ilvl="6" w:tplc="04130001" w:tentative="1">
+      <w:start w:val="1"/>
+      <w:numFmt w:val="bullet"/>
+      <w:lvlText w:val=""/>
+      <w:lvlJc w:val="left"/>
+      <w:pPr>
+        <w:ind w:left="5040" w:hanging="360"/>
+      </w:pPr>
+      <w:rPr>
+        <w:rFonts w:ascii="Symbol" w:hAnsi="Symbol" w:hint="default"/>
+      </w:rPr>
+    </w:lvl>
+    <w:lvl w:ilvl="7" w:tplc="04130003" w:tentative="1">
+      <w:start w:val="1"/>
+      <w:numFmt w:val="bullet"/>
+      <w:lvlText w:val="o"/>
+      <w:lvlJc w:val="left"/>
+      <w:pPr>
+        <w:ind w:left="5760" w:hanging="360"/>
+      </w:pPr>
+      <w:rPr>
+        <w:rFonts w:ascii="Courier New" w:hAnsi="Courier New" w:cs="Courier New" w:hint="default"/>
+      </w:rPr>
+    </w:lvl>
+    <w:lvl w:ilvl="8" w:tplc="04130005" w:tentative="1">
+      <w:start w:val="1"/>
+      <w:numFmt w:val="bullet"/>
+      <w:lvlText w:val=""/>
+      <w:lvlJc w:val="left"/>
+      <w:pPr>
+        <w:ind w:left="6480" w:hanging="360"/>
+      </w:pPr>
+      <w:rPr>
+        <w:rFonts w:ascii="Wingdings" w:hAnsi="Wingdings" w:hint="default"/>
+      </w:rPr>
+    </w:lvl>
+  </w:abstractNum>
+  <w:abstractNum w:abstractNumId="2" w15:restartNumberingAfterBreak="0">
     <w:nsid w:val="1CA773D8"/>
     <w:multiLevelType w:val="hybridMultilevel"/>
     <w:tmpl w:val="A5F41B30"/>
@@ -762,7 +1568,7 @@
       </w:rPr>
     </w:lvl>
   </w:abstractNum>
-  <w:abstractNum w:abstractNumId="1" w15:restartNumberingAfterBreak="0">
+  <w:abstractNum w:abstractNumId="3" w15:restartNumberingAfterBreak="0">
     <w:nsid w:val="1FB05F9D"/>
     <w:multiLevelType w:val="hybridMultilevel"/>
     <w:tmpl w:val="92D47716"/>
@@ -874,10 +1680,301 @@
       </w:rPr>
     </w:lvl>
   </w:abstractNum>
+  <w:abstractNum w:abstractNumId="4" w15:restartNumberingAfterBreak="0">
+    <w:nsid w:val="6DFF31A9"/>
+    <w:multiLevelType w:val="hybridMultilevel"/>
+    <w:tmpl w:val="CEF88978"/>
+    <w:lvl w:ilvl="0" w:tplc="2622459E">
+      <w:start w:val="1"/>
+      <w:numFmt w:val="bullet"/>
+      <w:lvlText w:val="–"/>
+      <w:lvlJc w:val="left"/>
+      <w:pPr>
+        <w:tabs>
+          <w:tab w:val="num" w:pos="720"/>
+        </w:tabs>
+        <w:ind w:left="720" w:hanging="360"/>
+      </w:pPr>
+      <w:rPr>
+        <w:rFonts w:ascii="Times New Roman" w:hAnsi="Times New Roman" w:hint="default"/>
+      </w:rPr>
+    </w:lvl>
+    <w:lvl w:ilvl="1" w:tplc="3CDC3A86">
+      <w:start w:val="1"/>
+      <w:numFmt w:val="bullet"/>
+      <w:lvlText w:val="–"/>
+      <w:lvlJc w:val="left"/>
+      <w:pPr>
+        <w:tabs>
+          <w:tab w:val="num" w:pos="1440"/>
+        </w:tabs>
+        <w:ind w:left="1440" w:hanging="360"/>
+      </w:pPr>
+      <w:rPr>
+        <w:rFonts w:ascii="Times New Roman" w:hAnsi="Times New Roman" w:hint="default"/>
+      </w:rPr>
+    </w:lvl>
+    <w:lvl w:ilvl="2" w:tplc="6F70B1BE" w:tentative="1">
+      <w:start w:val="1"/>
+      <w:numFmt w:val="bullet"/>
+      <w:lvlText w:val="–"/>
+      <w:lvlJc w:val="left"/>
+      <w:pPr>
+        <w:tabs>
+          <w:tab w:val="num" w:pos="2160"/>
+        </w:tabs>
+        <w:ind w:left="2160" w:hanging="360"/>
+      </w:pPr>
+      <w:rPr>
+        <w:rFonts w:ascii="Times New Roman" w:hAnsi="Times New Roman" w:hint="default"/>
+      </w:rPr>
+    </w:lvl>
+    <w:lvl w:ilvl="3" w:tplc="37C6EE06" w:tentative="1">
+      <w:start w:val="1"/>
+      <w:numFmt w:val="bullet"/>
+      <w:lvlText w:val="–"/>
+      <w:lvlJc w:val="left"/>
+      <w:pPr>
+        <w:tabs>
+          <w:tab w:val="num" w:pos="2880"/>
+        </w:tabs>
+        <w:ind w:left="2880" w:hanging="360"/>
+      </w:pPr>
+      <w:rPr>
+        <w:rFonts w:ascii="Times New Roman" w:hAnsi="Times New Roman" w:hint="default"/>
+      </w:rPr>
+    </w:lvl>
+    <w:lvl w:ilvl="4" w:tplc="DF7ADE5A" w:tentative="1">
+      <w:start w:val="1"/>
+      <w:numFmt w:val="bullet"/>
+      <w:lvlText w:val="–"/>
+      <w:lvlJc w:val="left"/>
+      <w:pPr>
+        <w:tabs>
+          <w:tab w:val="num" w:pos="3600"/>
+        </w:tabs>
+        <w:ind w:left="3600" w:hanging="360"/>
+      </w:pPr>
+      <w:rPr>
+        <w:rFonts w:ascii="Times New Roman" w:hAnsi="Times New Roman" w:hint="default"/>
+      </w:rPr>
+    </w:lvl>
+    <w:lvl w:ilvl="5" w:tplc="C9043DFE" w:tentative="1">
+      <w:start w:val="1"/>
+      <w:numFmt w:val="bullet"/>
+      <w:lvlText w:val="–"/>
+      <w:lvlJc w:val="left"/>
+      <w:pPr>
+        <w:tabs>
+          <w:tab w:val="num" w:pos="4320"/>
+        </w:tabs>
+        <w:ind w:left="4320" w:hanging="360"/>
+      </w:pPr>
+      <w:rPr>
+        <w:rFonts w:ascii="Times New Roman" w:hAnsi="Times New Roman" w:hint="default"/>
+      </w:rPr>
+    </w:lvl>
+    <w:lvl w:ilvl="6" w:tplc="9926AE06" w:tentative="1">
+      <w:start w:val="1"/>
+      <w:numFmt w:val="bullet"/>
+      <w:lvlText w:val="–"/>
+      <w:lvlJc w:val="left"/>
+      <w:pPr>
+        <w:tabs>
+          <w:tab w:val="num" w:pos="5040"/>
+        </w:tabs>
+        <w:ind w:left="5040" w:hanging="360"/>
+      </w:pPr>
+      <w:rPr>
+        <w:rFonts w:ascii="Times New Roman" w:hAnsi="Times New Roman" w:hint="default"/>
+      </w:rPr>
+    </w:lvl>
+    <w:lvl w:ilvl="7" w:tplc="B11860AA" w:tentative="1">
+      <w:start w:val="1"/>
+      <w:numFmt w:val="bullet"/>
+      <w:lvlText w:val="–"/>
+      <w:lvlJc w:val="left"/>
+      <w:pPr>
+        <w:tabs>
+          <w:tab w:val="num" w:pos="5760"/>
+        </w:tabs>
+        <w:ind w:left="5760" w:hanging="360"/>
+      </w:pPr>
+      <w:rPr>
+        <w:rFonts w:ascii="Times New Roman" w:hAnsi="Times New Roman" w:hint="default"/>
+      </w:rPr>
+    </w:lvl>
+    <w:lvl w:ilvl="8" w:tplc="CA28FCB6" w:tentative="1">
+      <w:start w:val="1"/>
+      <w:numFmt w:val="bullet"/>
+      <w:lvlText w:val="–"/>
+      <w:lvlJc w:val="left"/>
+      <w:pPr>
+        <w:tabs>
+          <w:tab w:val="num" w:pos="6480"/>
+        </w:tabs>
+        <w:ind w:left="6480" w:hanging="360"/>
+      </w:pPr>
+      <w:rPr>
+        <w:rFonts w:ascii="Times New Roman" w:hAnsi="Times New Roman" w:hint="default"/>
+      </w:rPr>
+    </w:lvl>
+  </w:abstractNum>
+  <w:abstractNum w:abstractNumId="5" w15:restartNumberingAfterBreak="0">
+    <w:nsid w:val="778C1A1D"/>
+    <w:multiLevelType w:val="hybridMultilevel"/>
+    <w:tmpl w:val="F0E40CA0"/>
+    <w:lvl w:ilvl="0" w:tplc="9D7ABA8C">
+      <w:start w:val="1"/>
+      <w:numFmt w:val="bullet"/>
+      <w:lvlText w:val="•"/>
+      <w:lvlJc w:val="left"/>
+      <w:pPr>
+        <w:tabs>
+          <w:tab w:val="num" w:pos="720"/>
+        </w:tabs>
+        <w:ind w:left="720" w:hanging="360"/>
+      </w:pPr>
+      <w:rPr>
+        <w:rFonts w:ascii="Verdana" w:hAnsi="Verdana" w:hint="default"/>
+      </w:rPr>
+    </w:lvl>
+    <w:lvl w:ilvl="1" w:tplc="335A76E0">
+      <w:numFmt w:val="bullet"/>
+      <w:lvlText w:val="–"/>
+      <w:lvlJc w:val="left"/>
+      <w:pPr>
+        <w:tabs>
+          <w:tab w:val="num" w:pos="1440"/>
+        </w:tabs>
+        <w:ind w:left="1440" w:hanging="360"/>
+      </w:pPr>
+      <w:rPr>
+        <w:rFonts w:ascii="Times New Roman" w:hAnsi="Times New Roman" w:hint="default"/>
+      </w:rPr>
+    </w:lvl>
+    <w:lvl w:ilvl="2" w:tplc="E4648C00" w:tentative="1">
+      <w:start w:val="1"/>
+      <w:numFmt w:val="bullet"/>
+      <w:lvlText w:val="•"/>
+      <w:lvlJc w:val="left"/>
+      <w:pPr>
+        <w:tabs>
+          <w:tab w:val="num" w:pos="2160"/>
+        </w:tabs>
+        <w:ind w:left="2160" w:hanging="360"/>
+      </w:pPr>
+      <w:rPr>
+        <w:rFonts w:ascii="Verdana" w:hAnsi="Verdana" w:hint="default"/>
+      </w:rPr>
+    </w:lvl>
+    <w:lvl w:ilvl="3" w:tplc="45543D0E" w:tentative="1">
+      <w:start w:val="1"/>
+      <w:numFmt w:val="bullet"/>
+      <w:lvlText w:val="•"/>
+      <w:lvlJc w:val="left"/>
+      <w:pPr>
+        <w:tabs>
+          <w:tab w:val="num" w:pos="2880"/>
+        </w:tabs>
+        <w:ind w:left="2880" w:hanging="360"/>
+      </w:pPr>
+      <w:rPr>
+        <w:rFonts w:ascii="Verdana" w:hAnsi="Verdana" w:hint="default"/>
+      </w:rPr>
+    </w:lvl>
+    <w:lvl w:ilvl="4" w:tplc="CDB08660" w:tentative="1">
+      <w:start w:val="1"/>
+      <w:numFmt w:val="bullet"/>
+      <w:lvlText w:val="•"/>
+      <w:lvlJc w:val="left"/>
+      <w:pPr>
+        <w:tabs>
+          <w:tab w:val="num" w:pos="3600"/>
+        </w:tabs>
+        <w:ind w:left="3600" w:hanging="360"/>
+      </w:pPr>
+      <w:rPr>
+        <w:rFonts w:ascii="Verdana" w:hAnsi="Verdana" w:hint="default"/>
+      </w:rPr>
+    </w:lvl>
+    <w:lvl w:ilvl="5" w:tplc="B14401EE" w:tentative="1">
+      <w:start w:val="1"/>
+      <w:numFmt w:val="bullet"/>
+      <w:lvlText w:val="•"/>
+      <w:lvlJc w:val="left"/>
+      <w:pPr>
+        <w:tabs>
+          <w:tab w:val="num" w:pos="4320"/>
+        </w:tabs>
+        <w:ind w:left="4320" w:hanging="360"/>
+      </w:pPr>
+      <w:rPr>
+        <w:rFonts w:ascii="Verdana" w:hAnsi="Verdana" w:hint="default"/>
+      </w:rPr>
+    </w:lvl>
+    <w:lvl w:ilvl="6" w:tplc="4C12A7CC" w:tentative="1">
+      <w:start w:val="1"/>
+      <w:numFmt w:val="bullet"/>
+      <w:lvlText w:val="•"/>
+      <w:lvlJc w:val="left"/>
+      <w:pPr>
+        <w:tabs>
+          <w:tab w:val="num" w:pos="5040"/>
+        </w:tabs>
+        <w:ind w:left="5040" w:hanging="360"/>
+      </w:pPr>
+      <w:rPr>
+        <w:rFonts w:ascii="Verdana" w:hAnsi="Verdana" w:hint="default"/>
+      </w:rPr>
+    </w:lvl>
+    <w:lvl w:ilvl="7" w:tplc="B8260CDA" w:tentative="1">
+      <w:start w:val="1"/>
+      <w:numFmt w:val="bullet"/>
+      <w:lvlText w:val="•"/>
+      <w:lvlJc w:val="left"/>
+      <w:pPr>
+        <w:tabs>
+          <w:tab w:val="num" w:pos="5760"/>
+        </w:tabs>
+        <w:ind w:left="5760" w:hanging="360"/>
+      </w:pPr>
+      <w:rPr>
+        <w:rFonts w:ascii="Verdana" w:hAnsi="Verdana" w:hint="default"/>
+      </w:rPr>
+    </w:lvl>
+    <w:lvl w:ilvl="8" w:tplc="8AECE8C0" w:tentative="1">
+      <w:start w:val="1"/>
+      <w:numFmt w:val="bullet"/>
+      <w:lvlText w:val="•"/>
+      <w:lvlJc w:val="left"/>
+      <w:pPr>
+        <w:tabs>
+          <w:tab w:val="num" w:pos="6480"/>
+        </w:tabs>
+        <w:ind w:left="6480" w:hanging="360"/>
+      </w:pPr>
+      <w:rPr>
+        <w:rFonts w:ascii="Verdana" w:hAnsi="Verdana" w:hint="default"/>
+      </w:rPr>
+    </w:lvl>
+  </w:abstractNum>
   <w:num w:numId="1">
+    <w:abstractNumId w:val="2"/>
+  </w:num>
+  <w:num w:numId="2">
+    <w:abstractNumId w:val="3"/>
+  </w:num>
+  <w:num w:numId="3">
     <w:abstractNumId w:val="0"/>
   </w:num>
-  <w:num w:numId="2">
+  <w:num w:numId="4">
+    <w:abstractNumId w:val="4"/>
+  </w:num>
+  <w:num w:numId="5">
+    <w:abstractNumId w:val="5"/>
+  </w:num>
+  <w:num w:numId="6">
     <w:abstractNumId w:val="1"/>
   </w:num>
 </w:numbering>
@@ -1303,10 +2400,31 @@
       <w:szCs w:val="32"/>
     </w:rPr>
   </w:style>
+  <w:style w:type="paragraph" w:styleId="Heading2">
+    <w:name w:val="heading 2"/>
+    <w:basedOn w:val="Normal"/>
+    <w:next w:val="Normal"/>
+    <w:link w:val="Heading2Char"/>
+    <w:uiPriority w:val="9"/>
+    <w:unhideWhenUsed/>
+    <w:qFormat/>
+    <w:rsid w:val="00B3656B"/>
+    <w:pPr>
+      <w:keepNext/>
+      <w:keepLines/>
+      <w:spacing w:before="40" w:after="0"/>
+      <w:outlineLvl w:val="1"/>
+    </w:pPr>
+    <w:rPr>
+      <w:rFonts w:asciiTheme="majorHAnsi" w:eastAsiaTheme="majorEastAsia" w:hAnsiTheme="majorHAnsi" w:cstheme="majorBidi"/>
+      <w:color w:val="2F5496" w:themeColor="accent1" w:themeShade="BF"/>
+      <w:sz w:val="26"/>
+      <w:szCs w:val="26"/>
+    </w:rPr>
+  </w:style>
   <w:style w:type="character" w:default="1" w:styleId="DefaultParagraphFont">
     <w:name w:val="Default Paragraph Font"/>
     <w:uiPriority w:val="1"/>
-    <w:semiHidden/>
     <w:unhideWhenUsed/>
   </w:style>
   <w:style w:type="table" w:default="1" w:styleId="TableNormal">
@@ -1353,6 +2471,19 @@
       <w:ind w:left="720"/>
       <w:contextualSpacing/>
     </w:pPr>
+  </w:style>
+  <w:style w:type="character" w:customStyle="1" w:styleId="Heading2Char">
+    <w:name w:val="Heading 2 Char"/>
+    <w:basedOn w:val="DefaultParagraphFont"/>
+    <w:link w:val="Heading2"/>
+    <w:uiPriority w:val="9"/>
+    <w:rsid w:val="00B3656B"/>
+    <w:rPr>
+      <w:rFonts w:asciiTheme="majorHAnsi" w:eastAsiaTheme="majorEastAsia" w:hAnsiTheme="majorHAnsi" w:cstheme="majorBidi"/>
+      <w:color w:val="2F5496" w:themeColor="accent1" w:themeShade="BF"/>
+      <w:sz w:val="26"/>
+      <w:szCs w:val="26"/>
+    </w:rPr>
   </w:style>
 </w:styles>
 </file>

</xml_diff>